<commit_message>
E commerce add categories  and practise code
</commit_message>
<xml_diff>
--- a/E_COMMERCE_APPLICATION_DOC.docx
+++ b/E_COMMERCE_APPLICATION_DOC.docx
@@ -91,6 +91,88 @@
           <w:lang w:val="en-GB"/>
         </w:rPr>
         <w:t>Repository - communicates with the database</w:t>
+      </w:r>
+    </w:p>
+    <w:p>
+      <w:pPr>
+        <w:rPr>
+          <w:rFonts w:hint="default"/>
+          <w:lang w:val="en-GB"/>
+        </w:rPr>
+      </w:pPr>
+    </w:p>
+    <w:p>
+      <w:pPr>
+        <w:rPr>
+          <w:rFonts w:hint="default"/>
+          <w:lang w:val="en-GB"/>
+        </w:rPr>
+      </w:pPr>
+      <w:r>
+        <w:rPr>
+          <w:rFonts w:hint="default"/>
+          <w:lang w:val="en-GB"/>
+        </w:rPr>
+        <w:t>API  EndPoints</w:t>
+      </w:r>
+    </w:p>
+    <w:p>
+      <w:pPr>
+        <w:rPr>
+          <w:rFonts w:hint="default"/>
+          <w:lang w:val="en-GB"/>
+        </w:rPr>
+      </w:pPr>
+    </w:p>
+    <w:p>
+      <w:pPr>
+        <w:rPr>
+          <w:rFonts w:hint="default"/>
+          <w:lang w:val="en-GB"/>
+        </w:rPr>
+      </w:pPr>
+      <w:r>
+        <w:drawing>
+          <wp:inline distT="0" distB="0" distL="114300" distR="114300">
+            <wp:extent cx="5267325" cy="2703830"/>
+            <wp:effectExtent l="0" t="0" r="5715" b="8890"/>
+            <wp:docPr id="2" name="Picture 2"/>
+            <wp:cNvGraphicFramePr>
+              <a:graphicFrameLocks xmlns:a="http://schemas.openxmlformats.org/drawingml/2006/main" noChangeAspect="1"/>
+            </wp:cNvGraphicFramePr>
+            <a:graphic xmlns:a="http://schemas.openxmlformats.org/drawingml/2006/main">
+              <a:graphicData uri="http://schemas.openxmlformats.org/drawingml/2006/picture">
+                <pic:pic xmlns:pic="http://schemas.openxmlformats.org/drawingml/2006/picture">
+                  <pic:nvPicPr>
+                    <pic:cNvPr id="2" name="Picture 2"/>
+                    <pic:cNvPicPr>
+                      <a:picLocks noChangeAspect="1"/>
+                    </pic:cNvPicPr>
+                  </pic:nvPicPr>
+                  <pic:blipFill>
+                    <a:blip r:embed="rId5"/>
+                    <a:stretch>
+                      <a:fillRect/>
+                    </a:stretch>
+                  </pic:blipFill>
+                  <pic:spPr>
+                    <a:xfrm>
+                      <a:off x="0" y="0"/>
+                      <a:ext cx="5267325" cy="2703830"/>
+                    </a:xfrm>
+                    <a:prstGeom prst="rect">
+                      <a:avLst/>
+                    </a:prstGeom>
+                    <a:noFill/>
+                    <a:ln>
+                      <a:noFill/>
+                    </a:ln>
+                  </pic:spPr>
+                </pic:pic>
+              </a:graphicData>
+            </a:graphic>
+          </wp:inline>
+        </w:drawing>
       </w:r>
       <w:bookmarkStart w:id="0" w:name="_GoBack"/>
       <w:bookmarkEnd w:id="0"/>

</xml_diff>

<commit_message>
Added Category repository in sc ecommerce project
</commit_message>
<xml_diff>
--- a/E_COMMERCE_APPLICATION_DOC.docx
+++ b/E_COMMERCE_APPLICATION_DOC.docx
@@ -125,12 +125,6 @@
       </w:pPr>
     </w:p>
     <w:p>
-      <w:pPr>
-        <w:rPr>
-          <w:rFonts w:hint="default"/>
-          <w:lang w:val="en-GB"/>
-        </w:rPr>
-      </w:pPr>
       <w:r>
         <w:drawing>
           <wp:inline distT="0" distB="0" distL="114300" distR="114300">
@@ -174,8 +168,75 @@
           </wp:inline>
         </w:drawing>
       </w:r>
+    </w:p>
+    <w:p/>
+    <w:p>
+      <w:pPr>
+        <w:rPr>
+          <w:rFonts w:hint="default"/>
+          <w:lang w:val="en-US"/>
+        </w:rPr>
+      </w:pPr>
+      <w:r>
+        <w:rPr>
+          <w:rFonts w:hint="default"/>
+          <w:lang w:val="en-US"/>
+        </w:rPr>
+        <w:t>H2 database console access :http://localhost:7070/h2-console/</w:t>
+      </w:r>
       <w:bookmarkStart w:id="0" w:name="_GoBack"/>
       <w:bookmarkEnd w:id="0"/>
+    </w:p>
+    <w:p>
+      <w:pPr>
+        <w:rPr>
+          <w:rFonts w:hint="default"/>
+          <w:lang w:val="en-US"/>
+        </w:rPr>
+      </w:pPr>
+      <w:r>
+        <w:drawing>
+          <wp:inline distT="0" distB="0" distL="114300" distR="114300">
+            <wp:extent cx="5272405" cy="4339590"/>
+            <wp:effectExtent l="0" t="0" r="635" b="3810"/>
+            <wp:docPr id="3" name="Picture 1"/>
+            <wp:cNvGraphicFramePr>
+              <a:graphicFrameLocks xmlns:a="http://schemas.openxmlformats.org/drawingml/2006/main" noChangeAspect="1"/>
+            </wp:cNvGraphicFramePr>
+            <a:graphic xmlns:a="http://schemas.openxmlformats.org/drawingml/2006/main">
+              <a:graphicData uri="http://schemas.openxmlformats.org/drawingml/2006/picture">
+                <pic:pic xmlns:pic="http://schemas.openxmlformats.org/drawingml/2006/picture">
+                  <pic:nvPicPr>
+                    <pic:cNvPr id="3" name="Picture 1"/>
+                    <pic:cNvPicPr>
+                      <a:picLocks noChangeAspect="1"/>
+                    </pic:cNvPicPr>
+                  </pic:nvPicPr>
+                  <pic:blipFill>
+                    <a:blip r:embed="rId6"/>
+                    <a:stretch>
+                      <a:fillRect/>
+                    </a:stretch>
+                  </pic:blipFill>
+                  <pic:spPr>
+                    <a:xfrm>
+                      <a:off x="0" y="0"/>
+                      <a:ext cx="5272405" cy="4339590"/>
+                    </a:xfrm>
+                    <a:prstGeom prst="rect">
+                      <a:avLst/>
+                    </a:prstGeom>
+                    <a:noFill/>
+                    <a:ln>
+                      <a:noFill/>
+                    </a:ln>
+                  </pic:spPr>
+                </pic:pic>
+              </a:graphicData>
+            </a:graphic>
+          </wp:inline>
+        </w:drawing>
+      </w:r>
     </w:p>
     <w:sectPr>
       <w:pgSz w:w="11906" w:h="16838"/>
@@ -263,7 +324,7 @@
     <w:lsdException w:qFormat="1" w:unhideWhenUsed="0" w:uiPriority="0" w:semiHidden="0" w:name="Title"/>
     <w:lsdException w:unhideWhenUsed="0" w:uiPriority="0" w:semiHidden="0" w:name="Closing"/>
     <w:lsdException w:unhideWhenUsed="0" w:uiPriority="0" w:semiHidden="0" w:name="Signature"/>
-    <w:lsdException w:unhideWhenUsed="0" w:uiPriority="0" w:name="Default Paragraph Font"/>
+    <w:lsdException w:qFormat="1" w:unhideWhenUsed="0" w:uiPriority="0" w:name="Default Paragraph Font"/>
     <w:lsdException w:unhideWhenUsed="0" w:uiPriority="0" w:semiHidden="0" w:name="Body Text"/>
     <w:lsdException w:unhideWhenUsed="0" w:uiPriority="0" w:semiHidden="0" w:name="Body Text Indent"/>
     <w:lsdException w:unhideWhenUsed="0" w:uiPriority="0" w:semiHidden="0" w:name="List Continue"/>
@@ -301,7 +362,7 @@
     <w:lsdException w:unhideWhenUsed="0" w:uiPriority="0" w:semiHidden="0" w:name="HTML Sample"/>
     <w:lsdException w:unhideWhenUsed="0" w:uiPriority="0" w:semiHidden="0" w:name="HTML Typewriter"/>
     <w:lsdException w:unhideWhenUsed="0" w:uiPriority="0" w:semiHidden="0" w:name="HTML Variable"/>
-    <w:lsdException w:unhideWhenUsed="0" w:uiPriority="0" w:name="Normal Table"/>
+    <w:lsdException w:qFormat="1" w:unhideWhenUsed="0" w:uiPriority="0" w:name="Normal Table"/>
     <w:lsdException w:unhideWhenUsed="0" w:uiPriority="0" w:semiHidden="0" w:name="annotation subject"/>
     <w:lsdException w:unhideWhenUsed="0" w:uiPriority="0" w:semiHidden="0" w:name="Table Simple 1"/>
     <w:lsdException w:unhideWhenUsed="0" w:uiPriority="0" w:semiHidden="0" w:name="Table Simple 2"/>
@@ -459,11 +520,13 @@
   <w:style w:type="character" w:default="1" w:styleId="2">
     <w:name w:val="Default Paragraph Font"/>
     <w:semiHidden/>
+    <w:qFormat/>
     <w:uiPriority w:val="0"/>
   </w:style>
   <w:style w:type="table" w:default="1" w:styleId="3">
     <w:name w:val="Normal Table"/>
     <w:semiHidden/>
+    <w:qFormat/>
     <w:uiPriority w:val="0"/>
     <w:tblPr>
       <w:tblCellMar>

</xml_diff>

<commit_message>
Add Product end point - add Product
</commit_message>
<xml_diff>
--- a/E_COMMERCE_APPLICATION_DOC.docx
+++ b/E_COMMERCE_APPLICATION_DOC.docx
@@ -108,6 +108,30 @@
           <w:lang w:val="en-GB"/>
         </w:rPr>
       </w:pPr>
+    </w:p>
+    <w:p>
+      <w:pPr>
+        <w:rPr>
+          <w:rFonts w:hint="default"/>
+          <w:lang w:val="en-GB"/>
+        </w:rPr>
+      </w:pPr>
+    </w:p>
+    <w:p>
+      <w:pPr>
+        <w:rPr>
+          <w:rFonts w:hint="default"/>
+          <w:lang w:val="en-GB"/>
+        </w:rPr>
+      </w:pPr>
+    </w:p>
+    <w:p>
+      <w:pPr>
+        <w:rPr>
+          <w:rFonts w:hint="default"/>
+          <w:lang w:val="en-GB"/>
+        </w:rPr>
+      </w:pPr>
       <w:r>
         <w:rPr>
           <w:rFonts w:hint="default"/>
@@ -184,16 +208,8 @@
         </w:rPr>
         <w:t>H2 database console access :http://localhost:7070/h2-console/</w:t>
       </w:r>
-      <w:bookmarkStart w:id="0" w:name="_GoBack"/>
-      <w:bookmarkEnd w:id="0"/>
-    </w:p>
-    <w:p>
-      <w:pPr>
-        <w:rPr>
-          <w:rFonts w:hint="default"/>
-          <w:lang w:val="en-US"/>
-        </w:rPr>
-      </w:pPr>
+    </w:p>
+    <w:p>
       <w:r>
         <w:drawing>
           <wp:inline distT="0" distB="0" distL="114300" distR="114300">
@@ -237,6 +253,131 @@
           </wp:inline>
         </w:drawing>
       </w:r>
+    </w:p>
+    <w:p/>
+    <w:p>
+      <w:pPr>
+        <w:rPr>
+          <w:rFonts w:hint="default"/>
+          <w:lang w:val="en-GB"/>
+        </w:rPr>
+      </w:pPr>
+      <w:r>
+        <w:rPr>
+          <w:rFonts w:hint="default"/>
+          <w:lang w:val="en-GB"/>
+        </w:rPr>
+        <w:t>Product End Point</w:t>
+      </w:r>
+    </w:p>
+    <w:p>
+      <w:pPr>
+        <w:rPr>
+          <w:rFonts w:hint="default"/>
+          <w:lang w:val="en-GB"/>
+        </w:rPr>
+      </w:pPr>
+    </w:p>
+    <w:p>
+      <w:r>
+        <w:drawing>
+          <wp:inline distT="0" distB="0" distL="114300" distR="114300">
+            <wp:extent cx="5273675" cy="2742565"/>
+            <wp:effectExtent l="0" t="0" r="3175" b="635"/>
+            <wp:docPr id="4" name="Picture 1"/>
+            <wp:cNvGraphicFramePr>
+              <a:graphicFrameLocks xmlns:a="http://schemas.openxmlformats.org/drawingml/2006/main" noChangeAspect="1"/>
+            </wp:cNvGraphicFramePr>
+            <a:graphic xmlns:a="http://schemas.openxmlformats.org/drawingml/2006/main">
+              <a:graphicData uri="http://schemas.openxmlformats.org/drawingml/2006/picture">
+                <pic:pic xmlns:pic="http://schemas.openxmlformats.org/drawingml/2006/picture">
+                  <pic:nvPicPr>
+                    <pic:cNvPr id="4" name="Picture 1"/>
+                    <pic:cNvPicPr>
+                      <a:picLocks noChangeAspect="1"/>
+                    </pic:cNvPicPr>
+                  </pic:nvPicPr>
+                  <pic:blipFill>
+                    <a:blip r:embed="rId7"/>
+                    <a:stretch>
+                      <a:fillRect/>
+                    </a:stretch>
+                  </pic:blipFill>
+                  <pic:spPr>
+                    <a:xfrm>
+                      <a:off x="0" y="0"/>
+                      <a:ext cx="5273675" cy="2742565"/>
+                    </a:xfrm>
+                    <a:prstGeom prst="rect">
+                      <a:avLst/>
+                    </a:prstGeom>
+                    <a:noFill/>
+                    <a:ln>
+                      <a:noFill/>
+                    </a:ln>
+                  </pic:spPr>
+                </pic:pic>
+              </a:graphicData>
+            </a:graphic>
+          </wp:inline>
+        </w:drawing>
+      </w:r>
+    </w:p>
+    <w:p/>
+    <w:p/>
+    <w:p/>
+    <w:p>
+      <w:pPr>
+        <w:rPr>
+          <w:rFonts w:hint="default"/>
+          <w:lang w:val="en-GB"/>
+        </w:rPr>
+      </w:pPr>
+      <w:r>
+        <w:drawing>
+          <wp:inline distT="0" distB="0" distL="114300" distR="114300">
+            <wp:extent cx="5271135" cy="2455545"/>
+            <wp:effectExtent l="0" t="0" r="5715" b="1905"/>
+            <wp:docPr id="5" name="Picture 2"/>
+            <wp:cNvGraphicFramePr>
+              <a:graphicFrameLocks xmlns:a="http://schemas.openxmlformats.org/drawingml/2006/main" noChangeAspect="1"/>
+            </wp:cNvGraphicFramePr>
+            <a:graphic xmlns:a="http://schemas.openxmlformats.org/drawingml/2006/main">
+              <a:graphicData uri="http://schemas.openxmlformats.org/drawingml/2006/picture">
+                <pic:pic xmlns:pic="http://schemas.openxmlformats.org/drawingml/2006/picture">
+                  <pic:nvPicPr>
+                    <pic:cNvPr id="5" name="Picture 2"/>
+                    <pic:cNvPicPr>
+                      <a:picLocks noChangeAspect="1"/>
+                    </pic:cNvPicPr>
+                  </pic:nvPicPr>
+                  <pic:blipFill>
+                    <a:blip r:embed="rId8"/>
+                    <a:stretch>
+                      <a:fillRect/>
+                    </a:stretch>
+                  </pic:blipFill>
+                  <pic:spPr>
+                    <a:xfrm>
+                      <a:off x="0" y="0"/>
+                      <a:ext cx="5271135" cy="2455545"/>
+                    </a:xfrm>
+                    <a:prstGeom prst="rect">
+                      <a:avLst/>
+                    </a:prstGeom>
+                    <a:noFill/>
+                    <a:ln>
+                      <a:noFill/>
+                    </a:ln>
+                  </pic:spPr>
+                </pic:pic>
+              </a:graphicData>
+            </a:graphic>
+          </wp:inline>
+        </w:drawing>
+      </w:r>
+      <w:bookmarkStart w:id="0" w:name="_GoBack"/>
+      <w:bookmarkEnd w:id="0"/>
     </w:p>
     <w:sectPr>
       <w:pgSz w:w="11906" w:h="16838"/>

</xml_diff>

<commit_message>
Demo on spring security mini project
</commit_message>
<xml_diff>
--- a/E_COMMERCE_APPLICATION_DOC.docx
+++ b/E_COMMERCE_APPLICATION_DOC.docx
@@ -327,12 +327,6 @@
     <w:p/>
     <w:p/>
     <w:p>
-      <w:pPr>
-        <w:rPr>
-          <w:rFonts w:hint="default"/>
-          <w:lang w:val="en-GB"/>
-        </w:rPr>
-      </w:pPr>
       <w:r>
         <w:drawing>
           <wp:inline distT="0" distB="0" distL="114300" distR="114300">
@@ -361,6 +355,82 @@
                     <a:xfrm>
                       <a:off x="0" y="0"/>
                       <a:ext cx="5271135" cy="2455545"/>
+                    </a:xfrm>
+                    <a:prstGeom prst="rect">
+                      <a:avLst/>
+                    </a:prstGeom>
+                    <a:noFill/>
+                    <a:ln>
+                      <a:noFill/>
+                    </a:ln>
+                  </pic:spPr>
+                </pic:pic>
+              </a:graphicData>
+            </a:graphic>
+          </wp:inline>
+        </w:drawing>
+      </w:r>
+    </w:p>
+    <w:p/>
+    <w:p/>
+    <w:p>
+      <w:pPr>
+        <w:rPr>
+          <w:rFonts w:hint="default"/>
+          <w:lang w:val="en-GB"/>
+        </w:rPr>
+      </w:pPr>
+      <w:r>
+        <w:rPr>
+          <w:rFonts w:hint="default"/>
+          <w:lang w:val="en-GB"/>
+        </w:rPr>
+        <w:t>Spring security</w:t>
+      </w:r>
+    </w:p>
+    <w:p>
+      <w:pPr>
+        <w:rPr>
+          <w:rFonts w:hint="default"/>
+          <w:lang w:val="en-GB"/>
+        </w:rPr>
+      </w:pPr>
+    </w:p>
+    <w:p>
+      <w:pPr>
+        <w:rPr>
+          <w:rFonts w:hint="default"/>
+          <w:lang w:val="en-GB"/>
+        </w:rPr>
+      </w:pPr>
+      <w:r>
+        <w:drawing>
+          <wp:inline distT="0" distB="0" distL="114300" distR="114300">
+            <wp:extent cx="5271135" cy="3670300"/>
+            <wp:effectExtent l="0" t="0" r="5715" b="6350"/>
+            <wp:docPr id="6" name="Picture 1"/>
+            <wp:cNvGraphicFramePr>
+              <a:graphicFrameLocks xmlns:a="http://schemas.openxmlformats.org/drawingml/2006/main" noChangeAspect="1"/>
+            </wp:cNvGraphicFramePr>
+            <a:graphic xmlns:a="http://schemas.openxmlformats.org/drawingml/2006/main">
+              <a:graphicData uri="http://schemas.openxmlformats.org/drawingml/2006/picture">
+                <pic:pic xmlns:pic="http://schemas.openxmlformats.org/drawingml/2006/picture">
+                  <pic:nvPicPr>
+                    <pic:cNvPr id="6" name="Picture 1"/>
+                    <pic:cNvPicPr>
+                      <a:picLocks noChangeAspect="1"/>
+                    </pic:cNvPicPr>
+                  </pic:nvPicPr>
+                  <pic:blipFill>
+                    <a:blip r:embed="rId9"/>
+                    <a:stretch>
+                      <a:fillRect/>
+                    </a:stretch>
+                  </pic:blipFill>
+                  <pic:spPr>
+                    <a:xfrm>
+                      <a:off x="0" y="0"/>
+                      <a:ext cx="5271135" cy="3670300"/>
                     </a:xfrm>
                     <a:prstGeom prst="rect">
                       <a:avLst/>

</xml_diff>